<commit_message>
docker all file updated
</commit_message>
<xml_diff>
--- a/Docker1-Assignment.docx
+++ b/Docker1-Assignment.docx
@@ -2254,7 +2254,7 @@
       <mc:AlternateContent>
         <mc:Choice Requires="wps">
           <w:drawing>
-            <wp:anchor distT="0" distB="0" distL="114300" distR="114300" simplePos="0" relativeHeight="251659264" behindDoc="0" locked="0" layoutInCell="0" allowOverlap="1" wp14:anchorId="6063F0D4" wp14:editId="54787421">
+            <wp:anchor distT="0" distB="0" distL="114300" distR="114300" simplePos="0" relativeHeight="251659264" behindDoc="0" locked="0" layoutInCell="0" allowOverlap="1" wp14:anchorId="403BCF76" wp14:editId="3F0FA151">
               <wp:simplePos x="0" y="0"/>
               <wp:positionH relativeFrom="page">
                 <wp:posOffset>0</wp:posOffset>
@@ -2265,7 +2265,7 @@
               <wp:extent cx="7560310" cy="273050"/>
               <wp:effectExtent l="0" t="0" r="0" b="12700"/>
               <wp:wrapNone/>
-              <wp:docPr id="15" name="MSIPCM79654d54978820eb285f2eb1" descr="{&quot;HashCode&quot;:1118197232,&quot;Height&quot;:841.0,&quot;Width&quot;:595.0,&quot;Placement&quot;:&quot;Footer&quot;,&quot;Index&quot;:&quot;Primary&quot;,&quot;Section&quot;:1,&quot;Top&quot;:0.0,&quot;Left&quot;:0.0}"/>
+              <wp:docPr id="10" name="MSIPCMbce446e8a980e11c245d4411" descr="{&quot;HashCode&quot;:1118197232,&quot;Height&quot;:841.0,&quot;Width&quot;:595.0,&quot;Placement&quot;:&quot;Footer&quot;,&quot;Index&quot;:&quot;Primary&quot;,&quot;Section&quot;:1,&quot;Top&quot;:0.0,&quot;Left&quot;:0.0}"/>
               <wp:cNvGraphicFramePr/>
               <a:graphic xmlns:a="http://schemas.openxmlformats.org/drawingml/2006/main">
                 <a:graphicData uri="http://schemas.microsoft.com/office/word/2010/wordprocessingShape">
@@ -2299,14 +2299,14 @@
                           <w:pPr>
                             <w:spacing w:after="0"/>
                             <w:rPr>
-                              <w:rFonts w:ascii="Calibri" w:hAnsi="Calibri"/>
+                              <w:rFonts w:ascii="Calibri" w:hAnsi="Calibri" w:cs="Calibri"/>
                               <w:color w:val="000000"/>
                               <w:sz w:val="20"/>
                             </w:rPr>
                           </w:pPr>
                           <w:r>
                             <w:rPr>
-                              <w:rFonts w:ascii="Calibri" w:hAnsi="Calibri"/>
+                              <w:rFonts w:ascii="Calibri" w:hAnsi="Calibri" w:cs="Calibri"/>
                               <w:color w:val="000000"/>
                               <w:sz w:val="20"/>
                             </w:rPr>
@@ -2329,11 +2329,11 @@
         </mc:Choice>
         <mc:Fallback>
           <w:pict>
-            <v:shapetype w14:anchorId="6063F0D4" id="_x0000_t202" coordsize="21600,21600" o:spt="202" path="m,l,21600r21600,l21600,xe">
+            <v:shapetype w14:anchorId="403BCF76" id="_x0000_t202" coordsize="21600,21600" o:spt="202" path="m,l,21600r21600,l21600,xe">
               <v:stroke joinstyle="miter"/>
               <v:path gradientshapeok="t" o:connecttype="rect"/>
             </v:shapetype>
-            <v:shape id="MSIPCM79654d54978820eb285f2eb1" o:spid="_x0000_s1027" type="#_x0000_t202" alt="{&quot;HashCode&quot;:1118197232,&quot;Height&quot;:841.0,&quot;Width&quot;:595.0,&quot;Placement&quot;:&quot;Footer&quot;,&quot;Index&quot;:&quot;Primary&quot;,&quot;Section&quot;:1,&quot;Top&quot;:0.0,&quot;Left&quot;:0.0}" style="position:absolute;margin-left:0;margin-top:805.35pt;width:595.3pt;height:21.5pt;z-index:251659264;visibility:visible;mso-wrap-style:square;mso-wrap-distance-left:9pt;mso-wrap-distance-top:0;mso-wrap-distance-right:9pt;mso-wrap-distance-bottom:0;mso-position-horizontal:absolute;mso-position-horizontal-relative:page;mso-position-vertical:absolute;mso-position-vertical-relative:page;v-text-anchor:bottom" o:gfxdata="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" o:allowincell="f" filled="f" stroked="f" strokeweight=".5pt">
+            <v:shape id="MSIPCMbce446e8a980e11c245d4411" o:spid="_x0000_s1027" type="#_x0000_t202" alt="{&quot;HashCode&quot;:1118197232,&quot;Height&quot;:841.0,&quot;Width&quot;:595.0,&quot;Placement&quot;:&quot;Footer&quot;,&quot;Index&quot;:&quot;Primary&quot;,&quot;Section&quot;:1,&quot;Top&quot;:0.0,&quot;Left&quot;:0.0}" style="position:absolute;margin-left:0;margin-top:805.35pt;width:595.3pt;height:21.5pt;z-index:251659264;visibility:visible;mso-wrap-style:square;mso-wrap-distance-left:9pt;mso-wrap-distance-top:0;mso-wrap-distance-right:9pt;mso-wrap-distance-bottom:0;mso-position-horizontal:absolute;mso-position-horizontal-relative:page;mso-position-vertical:absolute;mso-position-vertical-relative:page;v-text-anchor:bottom" o:gfxdata="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" o:allowincell="f" filled="f" stroked="f" strokeweight=".5pt">
               <v:fill o:detectmouseclick="t"/>
               <v:textbox inset="20pt,0,,0">
                 <w:txbxContent>
@@ -2341,14 +2341,14 @@
                     <w:pPr>
                       <w:spacing w:after="0"/>
                       <w:rPr>
-                        <w:rFonts w:ascii="Calibri" w:hAnsi="Calibri"/>
+                        <w:rFonts w:ascii="Calibri" w:hAnsi="Calibri" w:cs="Calibri"/>
                         <w:color w:val="000000"/>
                         <w:sz w:val="20"/>
                       </w:rPr>
                     </w:pPr>
                     <w:r>
                       <w:rPr>
-                        <w:rFonts w:ascii="Calibri" w:hAnsi="Calibri"/>
+                        <w:rFonts w:ascii="Calibri" w:hAnsi="Calibri" w:cs="Calibri"/>
                         <w:color w:val="000000"/>
                         <w:sz w:val="20"/>
                       </w:rPr>
@@ -2380,7 +2380,7 @@
       <mc:AlternateContent>
         <mc:Choice Requires="wps">
           <w:drawing>
-            <wp:anchor distT="0" distB="0" distL="114300" distR="114300" simplePos="0" relativeHeight="251660288" behindDoc="0" locked="0" layoutInCell="0" allowOverlap="1" wp14:anchorId="5404ED69" wp14:editId="6E8C171D">
+            <wp:anchor distT="0" distB="0" distL="114300" distR="114300" simplePos="0" relativeHeight="251660288" behindDoc="0" locked="0" layoutInCell="0" allowOverlap="1" wp14:anchorId="3CC9C2A9" wp14:editId="24B9FCA3">
               <wp:simplePos x="0" y="0"/>
               <wp:positionH relativeFrom="page">
                 <wp:posOffset>0</wp:posOffset>
@@ -2391,7 +2391,7 @@
               <wp:extent cx="7560310" cy="273050"/>
               <wp:effectExtent l="0" t="0" r="0" b="12700"/>
               <wp:wrapNone/>
-              <wp:docPr id="21" name="MSIPCM3ee74d9c984efecb9c98ed41" descr="{&quot;HashCode&quot;:1118197232,&quot;Height&quot;:841.0,&quot;Width&quot;:595.0,&quot;Placement&quot;:&quot;Footer&quot;,&quot;Index&quot;:&quot;FirstPage&quot;,&quot;Section&quot;:1,&quot;Top&quot;:0.0,&quot;Left&quot;:0.0}"/>
+              <wp:docPr id="20" name="MSIPCM9eb248688b170f575fc653d8" descr="{&quot;HashCode&quot;:1118197232,&quot;Height&quot;:841.0,&quot;Width&quot;:595.0,&quot;Placement&quot;:&quot;Footer&quot;,&quot;Index&quot;:&quot;FirstPage&quot;,&quot;Section&quot;:1,&quot;Top&quot;:0.0,&quot;Left&quot;:0.0}"/>
               <wp:cNvGraphicFramePr/>
               <a:graphic xmlns:a="http://schemas.openxmlformats.org/drawingml/2006/main">
                 <a:graphicData uri="http://schemas.microsoft.com/office/word/2010/wordprocessingShape">
@@ -2425,14 +2425,14 @@
                           <w:pPr>
                             <w:spacing w:after="0"/>
                             <w:rPr>
-                              <w:rFonts w:ascii="Calibri" w:hAnsi="Calibri"/>
+                              <w:rFonts w:ascii="Calibri" w:hAnsi="Calibri" w:cs="Calibri"/>
                               <w:color w:val="000000"/>
                               <w:sz w:val="20"/>
                             </w:rPr>
                           </w:pPr>
                           <w:r>
                             <w:rPr>
-                              <w:rFonts w:ascii="Calibri" w:hAnsi="Calibri"/>
+                              <w:rFonts w:ascii="Calibri" w:hAnsi="Calibri" w:cs="Calibri"/>
                               <w:color w:val="000000"/>
                               <w:sz w:val="20"/>
                             </w:rPr>
@@ -2455,11 +2455,11 @@
         </mc:Choice>
         <mc:Fallback>
           <w:pict>
-            <v:shapetype w14:anchorId="5404ED69" id="_x0000_t202" coordsize="21600,21600" o:spt="202" path="m,l,21600r21600,l21600,xe">
+            <v:shapetype w14:anchorId="3CC9C2A9" id="_x0000_t202" coordsize="21600,21600" o:spt="202" path="m,l,21600r21600,l21600,xe">
               <v:stroke joinstyle="miter"/>
               <v:path gradientshapeok="t" o:connecttype="rect"/>
             </v:shapetype>
-            <v:shape id="MSIPCM3ee74d9c984efecb9c98ed41" o:spid="_x0000_s1028" type="#_x0000_t202" alt="{&quot;HashCode&quot;:1118197232,&quot;Height&quot;:841.0,&quot;Width&quot;:595.0,&quot;Placement&quot;:&quot;Footer&quot;,&quot;Index&quot;:&quot;FirstPage&quot;,&quot;Section&quot;:1,&quot;Top&quot;:0.0,&quot;Left&quot;:0.0}" style="position:absolute;margin-left:0;margin-top:805.35pt;width:595.3pt;height:21.5pt;z-index:251660288;visibility:visible;mso-wrap-style:square;mso-wrap-distance-left:9pt;mso-wrap-distance-top:0;mso-wrap-distance-right:9pt;mso-wrap-distance-bottom:0;mso-position-horizontal:absolute;mso-position-horizontal-relative:page;mso-position-vertical:absolute;mso-position-vertical-relative:page;v-text-anchor:bottom" o:gfxdata="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" o:allowincell="f" filled="f" stroked="f" strokeweight=".5pt">
+            <v:shape id="MSIPCM9eb248688b170f575fc653d8" o:spid="_x0000_s1028" type="#_x0000_t202" alt="{&quot;HashCode&quot;:1118197232,&quot;Height&quot;:841.0,&quot;Width&quot;:595.0,&quot;Placement&quot;:&quot;Footer&quot;,&quot;Index&quot;:&quot;FirstPage&quot;,&quot;Section&quot;:1,&quot;Top&quot;:0.0,&quot;Left&quot;:0.0}" style="position:absolute;margin-left:0;margin-top:805.35pt;width:595.3pt;height:21.5pt;z-index:251660288;visibility:visible;mso-wrap-style:square;mso-wrap-distance-left:9pt;mso-wrap-distance-top:0;mso-wrap-distance-right:9pt;mso-wrap-distance-bottom:0;mso-position-horizontal:absolute;mso-position-horizontal-relative:page;mso-position-vertical:absolute;mso-position-vertical-relative:page;v-text-anchor:bottom" o:gfxdata="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" o:allowincell="f" filled="f" stroked="f" strokeweight=".5pt">
               <v:fill o:detectmouseclick="t"/>
               <v:textbox inset="20pt,0,,0">
                 <w:txbxContent>
@@ -2467,14 +2467,14 @@
                     <w:pPr>
                       <w:spacing w:after="0"/>
                       <w:rPr>
-                        <w:rFonts w:ascii="Calibri" w:hAnsi="Calibri"/>
+                        <w:rFonts w:ascii="Calibri" w:hAnsi="Calibri" w:cs="Calibri"/>
                         <w:color w:val="000000"/>
                         <w:sz w:val="20"/>
                       </w:rPr>
                     </w:pPr>
                     <w:r>
                       <w:rPr>
-                        <w:rFonts w:ascii="Calibri" w:hAnsi="Calibri"/>
+                        <w:rFonts w:ascii="Calibri" w:hAnsi="Calibri" w:cs="Calibri"/>
                         <w:color w:val="000000"/>
                         <w:sz w:val="20"/>
                       </w:rPr>
@@ -3699,14 +3699,14 @@
     <w:charset w:val="00"/>
     <w:family w:val="swiss"/>
     <w:pitch w:val="variable"/>
-    <w:sig w:usb0="E00002FF" w:usb1="4000ACFF" w:usb2="00000001" w:usb3="00000000" w:csb0="0000019F" w:csb1="00000000"/>
+    <w:sig w:usb0="E1002AFF" w:usb1="4000ACFF" w:usb2="00000009" w:usb3="00000000" w:csb0="000001FF" w:csb1="00000000"/>
   </w:font>
   <w:font w:name="Calibri Light">
     <w:panose1 w:val="020F0302020204030204"/>
     <w:charset w:val="00"/>
     <w:family w:val="swiss"/>
     <w:pitch w:val="variable"/>
-    <w:sig w:usb0="A00002EF" w:usb1="4000207B" w:usb2="00000000" w:usb3="00000000" w:csb0="0000009F" w:csb1="00000000"/>
+    <w:sig w:usb0="E4002EFF" w:usb1="C000247B" w:usb2="00000009" w:usb3="00000000" w:csb0="000001FF" w:csb1="00000000"/>
   </w:font>
 </w:fonts>
 </file>
@@ -3731,6 +3731,7 @@
     <w:rsid w:val="00206ECA"/>
     <w:rsid w:val="005720C9"/>
     <w:rsid w:val="006C1EA6"/>
+    <w:rsid w:val="007648B1"/>
   </w:rsids>
   <m:mathPr>
     <m:mathFont m:val="Cambria Math"/>

</xml_diff>